<commit_message>
Made some wording edits to the paragraphs
</commit_message>
<xml_diff>
--- a/Docs/ProjectIdeas.docx
+++ b/Docs/ProjectIdeas.docx
@@ -1,45 +1,375 @@
 
 <file path=word/document.xml><?xml version="1.0" encoding="utf-8"?>
-<w:document xmlns:wpc="http://schemas.microsoft.com/office/word/2010/wordprocessingCanvas" xmlns:cx="http://schemas.microsoft.com/office/drawing/2014/chartex" xmlns:cx1="http://schemas.microsoft.com/office/drawing/2015/9/8/chartex" xmlns:cx2="http://schemas.microsoft.com/office/drawing/2015/10/21/chartex" xmlns:cx3="http://schemas.microsoft.com/office/drawing/2016/5/9/chartex" xmlns:cx4="http://schemas.microsoft.com/office/drawing/2016/5/10/chartex" xmlns:cx5="http://schemas.microsoft.com/office/drawing/2016/5/11/chartex" xmlns:cx6="http://schemas.microsoft.com/office/drawing/2016/5/12/chartex" xmlns:cx7="http://schemas.microsoft.com/office/drawing/2016/5/13/chartex" xmlns:cx8="http://schemas.microsoft.com/office/drawing/2016/5/14/chartex" xmlns:mc="http://schemas.openxmlformats.org/markup-compatibility/2006" xmlns:aink="http://schemas.microsoft.com/office/drawing/2016/ink" xmlns:am3d="http://schemas.microsoft.com/office/drawing/2017/model3d" xmlns:o="urn:schemas-microsoft-com:office:office" xmlns:r="http://schemas.openxmlformats.org/officeDocument/2006/relationships" xmlns:m="http://schemas.openxmlformats.org/officeDocument/2006/math" xmlns:v="urn:schemas-microsoft-com:vml" xmlns:wp14="http://schemas.microsoft.com/office/word/2010/wordprocessingDrawing" xmlns:wp="http://schemas.openxmlformats.org/drawingml/2006/wordprocessingDrawing" xmlns:w10="urn:schemas-microsoft-com:office:word" xmlns:w="http://schemas.openxmlformats.org/wordprocessingml/2006/main" xmlns:w14="http://schemas.microsoft.com/office/word/2010/wordml" xmlns:w15="http://schemas.microsoft.com/office/word/2012/wordml" xmlns:w16cid="http://schemas.microsoft.com/office/word/2016/wordml/cid" xmlns:w16se="http://schemas.microsoft.com/office/word/2015/wordml/symex" xmlns:wpg="http://schemas.microsoft.com/office/word/2010/wordprocessingGroup" xmlns:wpi="http://schemas.microsoft.com/office/word/2010/wordprocessingInk" xmlns:wne="http://schemas.microsoft.com/office/word/2006/wordml" xmlns:wps="http://schemas.microsoft.com/office/word/2010/wordprocessingShape" mc:Ignorable="w14 w15 w16se w16cid wp14">
+<w:document xmlns:wpc="http://schemas.microsoft.com/office/word/2010/wordprocessingCanvas" xmlns:mo="http://schemas.microsoft.com/office/mac/office/2008/main" xmlns:mc="http://schemas.openxmlformats.org/markup-compatibility/2006" xmlns:mv="urn:schemas-microsoft-com:mac:vml" xmlns:o="urn:schemas-microsoft-com:office:office" xmlns:r="http://schemas.openxmlformats.org/officeDocument/2006/relationships" xmlns:m="http://schemas.openxmlformats.org/officeDocument/2006/math" xmlns:v="urn:schemas-microsoft-com:vml" xmlns:wp14="http://schemas.microsoft.com/office/word/2010/wordprocessingDrawing" xmlns:wp="http://schemas.openxmlformats.org/drawingml/2006/wordprocessingDrawing" xmlns:w10="urn:schemas-microsoft-com:office:word" xmlns:w="http://schemas.openxmlformats.org/wordprocessingml/2006/main" xmlns:w14="http://schemas.microsoft.com/office/word/2010/wordml" xmlns:w15="http://schemas.microsoft.com/office/word/2012/wordml" xmlns:wpg="http://schemas.microsoft.com/office/word/2010/wordprocessingGroup" xmlns:wpi="http://schemas.microsoft.com/office/word/2010/wordprocessingInk" xmlns:wne="http://schemas.microsoft.com/office/word/2006/wordml" xmlns:wps="http://schemas.microsoft.com/office/word/2010/wordprocessingShape" mc:Ignorable="w14 w15 wp14">
   <w:body>
     <w:p>
-      <w:r>
-        <w:t>Idea 1:</w:t>
+      <w:pPr>
+        <w:rPr>
+          <w:rFonts w:ascii="Tahoma" w:hAnsi="Tahoma" w:cs="Tahoma"/>
+        </w:rPr>
+      </w:pPr>
+      <w:r>
+        <w:rPr>
+          <w:rFonts w:ascii="Tahoma" w:hAnsi="Tahoma" w:cs="Tahoma"/>
+        </w:rPr>
+        <w:t>CS411 A2 Project Pitch</w:t>
+      </w:r>
+    </w:p>
+    <w:p>
+      <w:pPr>
+        <w:rPr>
+          <w:rFonts w:ascii="Tahoma" w:hAnsi="Tahoma" w:cs="Tahoma"/>
+        </w:rPr>
+      </w:pPr>
+      <w:r>
+        <w:rPr>
+          <w:rFonts w:ascii="Tahoma" w:hAnsi="Tahoma" w:cs="Tahoma"/>
+        </w:rPr>
+        <w:t xml:space="preserve">Daniel </w:t>
+      </w:r>
+      <w:proofErr w:type="spellStart"/>
+      <w:r>
+        <w:rPr>
+          <w:rFonts w:ascii="Tahoma" w:hAnsi="Tahoma" w:cs="Tahoma"/>
+        </w:rPr>
+        <w:t>Mboweni</w:t>
+      </w:r>
+      <w:proofErr w:type="spellEnd"/>
+      <w:r>
+        <w:rPr>
+          <w:rFonts w:ascii="Tahoma" w:hAnsi="Tahoma" w:cs="Tahoma"/>
+        </w:rPr>
+        <w:t xml:space="preserve">, Sabina Razak, </w:t>
+      </w:r>
+      <w:proofErr w:type="spellStart"/>
+      <w:r>
+        <w:rPr>
+          <w:rFonts w:ascii="Tahoma" w:hAnsi="Tahoma" w:cs="Tahoma"/>
+        </w:rPr>
+        <w:t>Deijah</w:t>
+      </w:r>
+      <w:proofErr w:type="spellEnd"/>
+      <w:r>
+        <w:rPr>
+          <w:rFonts w:ascii="Tahoma" w:hAnsi="Tahoma" w:cs="Tahoma"/>
+        </w:rPr>
+        <w:t xml:space="preserve"> Lee-Carroll, and Kelly Zhang</w:t>
+      </w:r>
+    </w:p>
+    <w:p>
+      <w:pPr>
+        <w:rPr>
+          <w:rFonts w:ascii="Tahoma" w:hAnsi="Tahoma" w:cs="Tahoma"/>
+        </w:rPr>
+      </w:pPr>
+    </w:p>
+    <w:p>
+      <w:pPr>
+        <w:rPr>
+          <w:rFonts w:ascii="Tahoma" w:hAnsi="Tahoma" w:cs="Tahoma"/>
+          <w:b/>
+        </w:rPr>
+      </w:pPr>
+      <w:r>
+        <w:rPr>
+          <w:rFonts w:ascii="Tahoma" w:hAnsi="Tahoma" w:cs="Tahoma"/>
+          <w:b/>
+        </w:rPr>
+        <w:t xml:space="preserve">Idea </w:t>
+      </w:r>
+      <w:r>
+        <w:rPr>
+          <w:rFonts w:ascii="Tahoma" w:hAnsi="Tahoma" w:cs="Tahoma"/>
+          <w:b/>
+        </w:rPr>
+        <w:t>#</w:t>
+      </w:r>
+      <w:r>
+        <w:rPr>
+          <w:rFonts w:ascii="Tahoma" w:hAnsi="Tahoma" w:cs="Tahoma"/>
+          <w:b/>
+        </w:rPr>
+        <w:t>1:</w:t>
+      </w:r>
+    </w:p>
+    <w:p>
+      <w:pPr>
+        <w:rPr>
+          <w:rFonts w:ascii="Tahoma" w:hAnsi="Tahoma" w:cs="Tahoma"/>
+        </w:rPr>
+      </w:pPr>
+      <w:r>
+        <w:rPr>
+          <w:rFonts w:ascii="Tahoma" w:hAnsi="Tahoma" w:cs="Tahoma"/>
+        </w:rPr>
+        <w:t>We will be designing a web application that helps you locate nearby people with whom to play a spor</w:t>
+      </w:r>
+      <w:r>
+        <w:rPr>
+          <w:rFonts w:ascii="Tahoma" w:hAnsi="Tahoma" w:cs="Tahoma"/>
+        </w:rPr>
+        <w:t>t, such as catch, basketball, soccer. etc</w:t>
+      </w:r>
+      <w:r>
+        <w:rPr>
+          <w:rFonts w:ascii="Tahoma" w:hAnsi="Tahoma" w:cs="Tahoma"/>
+        </w:rPr>
+        <w:t xml:space="preserve">. </w:t>
+      </w:r>
+      <w:r>
+        <w:rPr>
+          <w:rFonts w:ascii="Tahoma" w:hAnsi="Tahoma" w:cs="Tahoma"/>
+        </w:rPr>
+        <w:t xml:space="preserve">Based on the user’s location, activity preferences, skill level, and schedule availability, the system would send notifications of nearby pick-up games. </w:t>
+      </w:r>
+      <w:r>
+        <w:rPr>
+          <w:rFonts w:ascii="Tahoma" w:hAnsi="Tahoma" w:cs="Tahoma"/>
+        </w:rPr>
+        <w:t xml:space="preserve">The user would create a profile and log on using their Facebook </w:t>
+      </w:r>
+      <w:r>
+        <w:rPr>
+          <w:rFonts w:ascii="Tahoma" w:hAnsi="Tahoma" w:cs="Tahoma"/>
+        </w:rPr>
+        <w:t xml:space="preserve">or Gmail </w:t>
+      </w:r>
+      <w:r>
+        <w:rPr>
+          <w:rFonts w:ascii="Tahoma" w:hAnsi="Tahoma" w:cs="Tahoma"/>
+        </w:rPr>
+        <w:t>as a form of thi</w:t>
+      </w:r>
+      <w:r>
+        <w:rPr>
+          <w:rFonts w:ascii="Tahoma" w:hAnsi="Tahoma" w:cs="Tahoma"/>
+        </w:rPr>
+        <w:t>rd party authentication. P</w:t>
+      </w:r>
+      <w:r>
+        <w:rPr>
+          <w:rFonts w:ascii="Tahoma" w:hAnsi="Tahoma" w:cs="Tahoma"/>
+        </w:rPr>
+        <w:t xml:space="preserve">rofile </w:t>
+      </w:r>
+      <w:r>
+        <w:rPr>
+          <w:rFonts w:ascii="Tahoma" w:hAnsi="Tahoma" w:cs="Tahoma"/>
+        </w:rPr>
+        <w:t xml:space="preserve">information and preferences </w:t>
+      </w:r>
+      <w:r>
+        <w:rPr>
+          <w:rFonts w:ascii="Tahoma" w:hAnsi="Tahoma" w:cs="Tahoma"/>
+        </w:rPr>
+        <w:t>would be store</w:t>
+      </w:r>
+      <w:r>
+        <w:rPr>
+          <w:rFonts w:ascii="Tahoma" w:hAnsi="Tahoma" w:cs="Tahoma"/>
+        </w:rPr>
+        <w:t>d in a database that we create. Users will be able to communicate through a messaging platform, created with the Slack API, and the formed group</w:t>
+      </w:r>
+      <w:r>
+        <w:rPr>
+          <w:rFonts w:ascii="Tahoma" w:hAnsi="Tahoma" w:cs="Tahoma"/>
+        </w:rPr>
+        <w:t xml:space="preserve"> can choose the venue of where to meet up using the Yelp API to check for reviews. The </w:t>
+      </w:r>
+      <w:r>
+        <w:rPr>
+          <w:rFonts w:ascii="Tahoma" w:hAnsi="Tahoma" w:cs="Tahoma"/>
+        </w:rPr>
+        <w:t>goal of this</w:t>
+      </w:r>
+      <w:r>
+        <w:rPr>
+          <w:rFonts w:ascii="Tahoma" w:hAnsi="Tahoma" w:cs="Tahoma"/>
+        </w:rPr>
+        <w:t xml:space="preserve"> web app</w:t>
+      </w:r>
+      <w:r>
+        <w:rPr>
+          <w:rFonts w:ascii="Tahoma" w:hAnsi="Tahoma" w:cs="Tahoma"/>
+        </w:rPr>
+        <w:t>lication</w:t>
+      </w:r>
+      <w:r>
+        <w:rPr>
+          <w:rFonts w:ascii="Tahoma" w:hAnsi="Tahoma" w:cs="Tahoma"/>
+        </w:rPr>
+        <w:t xml:space="preserve"> is to gather people for a spontaneous game of pick up.</w:t>
+      </w:r>
+    </w:p>
+    <w:p>
+      <w:pPr>
+        <w:rPr>
+          <w:rFonts w:ascii="Tahoma" w:hAnsi="Tahoma" w:cs="Tahoma"/>
+        </w:rPr>
+      </w:pPr>
+    </w:p>
+    <w:p>
+      <w:pPr>
+        <w:rPr>
+          <w:rFonts w:ascii="Tahoma" w:hAnsi="Tahoma" w:cs="Tahoma"/>
+          <w:b/>
+        </w:rPr>
+      </w:pPr>
+      <w:r>
+        <w:rPr>
+          <w:rFonts w:ascii="Tahoma" w:hAnsi="Tahoma" w:cs="Tahoma"/>
+          <w:b/>
+        </w:rPr>
+        <w:t xml:space="preserve">Idea </w:t>
+      </w:r>
+      <w:r>
+        <w:rPr>
+          <w:rFonts w:ascii="Tahoma" w:hAnsi="Tahoma" w:cs="Tahoma"/>
+          <w:b/>
+        </w:rPr>
+        <w:t>#</w:t>
+      </w:r>
+      <w:r>
+        <w:rPr>
+          <w:rFonts w:ascii="Tahoma" w:hAnsi="Tahoma" w:cs="Tahoma"/>
+          <w:b/>
+        </w:rPr>
+        <w:t>2:</w:t>
+      </w:r>
+    </w:p>
+    <w:p>
+      <w:pPr>
+        <w:rPr>
+          <w:rFonts w:ascii="Tahoma" w:hAnsi="Tahoma" w:cs="Tahoma"/>
+        </w:rPr>
+      </w:pPr>
+      <w:r>
+        <w:rPr>
+          <w:rFonts w:ascii="Tahoma" w:hAnsi="Tahoma" w:cs="Tahoma"/>
+        </w:rPr>
+        <w:t>We will be designing a web application that builds a playlist of songs based on</w:t>
+      </w:r>
+      <w:r>
+        <w:rPr>
+          <w:rFonts w:ascii="Tahoma" w:hAnsi="Tahoma" w:cs="Tahoma"/>
+        </w:rPr>
+        <w:t xml:space="preserve"> your current mood, location, and</w:t>
+      </w:r>
+      <w:r>
+        <w:rPr>
+          <w:rFonts w:ascii="Tahoma" w:hAnsi="Tahoma" w:cs="Tahoma"/>
+        </w:rPr>
+        <w:t>/</w:t>
+      </w:r>
+      <w:r>
+        <w:rPr>
+          <w:rFonts w:ascii="Tahoma" w:hAnsi="Tahoma" w:cs="Tahoma"/>
+        </w:rPr>
+        <w:t>or</w:t>
+      </w:r>
+      <w:r>
+        <w:rPr>
+          <w:rFonts w:ascii="Tahoma" w:hAnsi="Tahoma" w:cs="Tahoma"/>
+        </w:rPr>
+        <w:t xml:space="preserve"> weather. The user logs</w:t>
+      </w:r>
+      <w:r>
+        <w:rPr>
+          <w:rFonts w:ascii="Tahoma" w:hAnsi="Tahoma" w:cs="Tahoma"/>
+        </w:rPr>
+        <w:t xml:space="preserve"> on using Facebook </w:t>
+      </w:r>
+      <w:r>
+        <w:rPr>
+          <w:rFonts w:ascii="Tahoma" w:hAnsi="Tahoma" w:cs="Tahoma"/>
+        </w:rPr>
+        <w:t>or Gmail as a third-party authentication. The database that is constructed would store the user’s profile</w:t>
+      </w:r>
+      <w:r>
+        <w:rPr>
+          <w:rFonts w:ascii="Tahoma" w:hAnsi="Tahoma" w:cs="Tahoma"/>
+        </w:rPr>
+        <w:t xml:space="preserve"> information</w:t>
+      </w:r>
+      <w:r>
+        <w:rPr>
+          <w:rFonts w:ascii="Tahoma" w:hAnsi="Tahoma" w:cs="Tahoma"/>
+        </w:rPr>
+        <w:t>, as well as past playlists put together, with the name of the songs chosen for that specific day</w:t>
+      </w:r>
+      <w:r>
+        <w:rPr>
+          <w:rFonts w:ascii="Tahoma" w:hAnsi="Tahoma" w:cs="Tahoma"/>
+        </w:rPr>
+        <w:t xml:space="preserve"> to create a history. </w:t>
+      </w:r>
+      <w:r>
+        <w:rPr>
+          <w:rFonts w:ascii="Tahoma" w:hAnsi="Tahoma" w:cs="Tahoma"/>
+        </w:rPr>
+        <w:t>Once logged in, user enters their mood, and that accompanied with the weather and location</w:t>
+      </w:r>
+      <w:r>
+        <w:rPr>
+          <w:rFonts w:ascii="Tahoma" w:hAnsi="Tahoma" w:cs="Tahoma"/>
+        </w:rPr>
+        <w:t xml:space="preserve"> (if </w:t>
+      </w:r>
+      <w:r>
+        <w:rPr>
+          <w:rFonts w:ascii="Tahoma" w:hAnsi="Tahoma" w:cs="Tahoma"/>
+        </w:rPr>
+        <w:t>accessed</w:t>
+      </w:r>
+      <w:r>
+        <w:rPr>
+          <w:rFonts w:ascii="Tahoma" w:hAnsi="Tahoma" w:cs="Tahoma"/>
+        </w:rPr>
+        <w:t xml:space="preserve">) would </w:t>
+      </w:r>
+      <w:r>
+        <w:rPr>
+          <w:rFonts w:ascii="Tahoma" w:hAnsi="Tahoma" w:cs="Tahoma"/>
+        </w:rPr>
+        <w:t>utilize</w:t>
+      </w:r>
+      <w:r>
+        <w:rPr>
+          <w:rFonts w:ascii="Tahoma" w:hAnsi="Tahoma" w:cs="Tahoma"/>
+        </w:rPr>
+        <w:t xml:space="preserve"> Spotify to build the playlist for that user. The APIs we would use for this are Yahoo</w:t>
+      </w:r>
+      <w:r>
+        <w:rPr>
+          <w:rFonts w:ascii="Tahoma" w:hAnsi="Tahoma" w:cs="Tahoma"/>
+        </w:rPr>
+        <w:t>!</w:t>
+      </w:r>
+      <w:r>
+        <w:rPr>
+          <w:rFonts w:ascii="Tahoma" w:hAnsi="Tahoma" w:cs="Tahoma"/>
+        </w:rPr>
+        <w:t xml:space="preserve"> Weat</w:t>
+      </w:r>
+      <w:r>
+        <w:rPr>
+          <w:rFonts w:ascii="Tahoma" w:hAnsi="Tahoma" w:cs="Tahoma"/>
+        </w:rPr>
+        <w:t>her, Spotify, and Google Cloud N</w:t>
+      </w:r>
+      <w:r>
+        <w:rPr>
+          <w:rFonts w:ascii="Tahoma" w:hAnsi="Tahoma" w:cs="Tahoma"/>
+        </w:rPr>
+        <w:t>atural (for sentiment analysis). Google Cloud Natural would be used to analyze text messages and predict the user’s mood if desired</w:t>
       </w:r>
       <w:bookmarkStart w:id="0" w:name="_GoBack"/>
       <w:bookmarkEnd w:id="0"/>
-    </w:p>
-    <w:p>
-      <w:r>
-        <w:t xml:space="preserve">We will be designing a web application that helps you locate nearby people with whom to play a sport, such as catch, basketball, or soccer among others. This would be based on the user’s location, skills, and availability in the form of a schedule. The user would create a profile and log on using their Facebook </w:t>
-      </w:r>
-      <w:r>
-        <w:t xml:space="preserve">or Gmail </w:t>
-      </w:r>
-      <w:r>
-        <w:t>as a form of third party authentication. Their profile would be stored in a database that we create, as well as their selected preferences. Depending on the user’s preferences and nearby location to other users, a connection would be established between t</w:t>
-      </w:r>
-      <w:r>
-        <w:t>hem t</w:t>
-      </w:r>
-      <w:r>
-        <w:t>o meet up to play the chosen sport. The form of communication will be t</w:t>
-      </w:r>
-      <w:r>
-        <w:t>hrough the use of the Slack API, and the ‘formed group’ can choose the venue of where to meet up using the Yelp API to check for reviews. The whole point of this web app is to gather people for a spontaneous game of pick up.</w:t>
-      </w:r>
-    </w:p>
-    <w:p>
-      <w:r>
-        <w:t>Idea 2:</w:t>
-      </w:r>
-    </w:p>
-    <w:p>
-      <w:r>
-        <w:t>We will be designing a web application that builds a playlist of songs based on your current mood, location, or/and weather. The user logs on using Facebook, or Gmail as a third-party authentication. The database that is constructed would store the user’s profile, as well as past playlists put together, with the name of the songs chosen for that specific day. Once logged in, user enters their mood, and that accompanied with the weather and location</w:t>
-      </w:r>
-      <w:r>
-        <w:t xml:space="preserve"> (if checked) would access Spotify to build the playlist for that user. The APIs we would use for this are Yahoo Weather, Spotify, and Google Cloud natural (for sentiment analysis). Google Cloud Natural would be used to analyze text messages and predict the user’s mood if desired.</w:t>
+      <w:r>
+        <w:rPr>
+          <w:rFonts w:ascii="Tahoma" w:hAnsi="Tahoma" w:cs="Tahoma"/>
+        </w:rPr>
+        <w:t>.</w:t>
       </w:r>
     </w:p>
     <w:sectPr>
@@ -53,7 +383,7 @@
 </file>
 
 <file path=word/styles.xml><?xml version="1.0" encoding="utf-8"?>
-<w:styles xmlns:mc="http://schemas.openxmlformats.org/markup-compatibility/2006" xmlns:r="http://schemas.openxmlformats.org/officeDocument/2006/relationships" xmlns:w="http://schemas.openxmlformats.org/wordprocessingml/2006/main" xmlns:w14="http://schemas.microsoft.com/office/word/2010/wordml" xmlns:w15="http://schemas.microsoft.com/office/word/2012/wordml" xmlns:w16cid="http://schemas.microsoft.com/office/word/2016/wordml/cid" xmlns:w16se="http://schemas.microsoft.com/office/word/2015/wordml/symex" mc:Ignorable="w14 w15 w16se w16cid">
+<w:styles xmlns:mc="http://schemas.openxmlformats.org/markup-compatibility/2006" xmlns:r="http://schemas.openxmlformats.org/officeDocument/2006/relationships" xmlns:w="http://schemas.openxmlformats.org/wordprocessingml/2006/main" xmlns:w14="http://schemas.microsoft.com/office/word/2010/wordml" xmlns:w15="http://schemas.microsoft.com/office/word/2012/wordml" mc:Ignorable="w14 w15">
   <w:docDefaults>
     <w:rPrDefault>
       <w:rPr>
@@ -65,7 +395,7 @@
     </w:rPrDefault>
     <w:pPrDefault/>
   </w:docDefaults>
-  <w:latentStyles w:defLockedState="0" w:defUIPriority="99" w:defSemiHidden="0" w:defUnhideWhenUsed="0" w:defQFormat="0" w:count="375">
+  <w:latentStyles w:defLockedState="0" w:defUIPriority="99" w:defSemiHidden="0" w:defUnhideWhenUsed="0" w:defQFormat="0" w:count="382">
     <w:lsdException w:name="Normal" w:uiPriority="0" w:qFormat="1"/>
     <w:lsdException w:name="heading 1" w:uiPriority="9" w:qFormat="1"/>
     <w:lsdException w:name="heading 2" w:semiHidden="1" w:uiPriority="9" w:unhideWhenUsed="1" w:qFormat="1"/>

</xml_diff>

<commit_message>
Made some wording edits
</commit_message>
<xml_diff>
--- a/Docs/ProjectIdeas.docx
+++ b/Docs/ProjectIdeas.docx
@@ -12,7 +12,7 @@
         <w:rPr>
           <w:rFonts w:ascii="Tahoma" w:hAnsi="Tahoma" w:cs="Tahoma"/>
         </w:rPr>
-        <w:t>CS411 A2 Project Pitch</w:t>
+        <w:t>CS411 A2 Project Proposal</w:t>
       </w:r>
     </w:p>
     <w:p>
@@ -25,41 +25,22 @@
         <w:rPr>
           <w:rFonts w:ascii="Tahoma" w:hAnsi="Tahoma" w:cs="Tahoma"/>
         </w:rPr>
-        <w:t xml:space="preserve">Daniel </w:t>
-      </w:r>
-      <w:proofErr w:type="spellStart"/>
-      <w:r>
-        <w:rPr>
-          <w:rFonts w:ascii="Tahoma" w:hAnsi="Tahoma" w:cs="Tahoma"/>
-        </w:rPr>
-        <w:t>Mboweni</w:t>
-      </w:r>
-      <w:proofErr w:type="spellEnd"/>
-      <w:r>
-        <w:rPr>
-          <w:rFonts w:ascii="Tahoma" w:hAnsi="Tahoma" w:cs="Tahoma"/>
-        </w:rPr>
-        <w:t xml:space="preserve">, Sabina Razak, </w:t>
-      </w:r>
-      <w:proofErr w:type="spellStart"/>
-      <w:r>
-        <w:rPr>
-          <w:rFonts w:ascii="Tahoma" w:hAnsi="Tahoma" w:cs="Tahoma"/>
-        </w:rPr>
-        <w:t>Deijah</w:t>
-      </w:r>
-      <w:proofErr w:type="spellEnd"/>
-      <w:r>
-        <w:rPr>
-          <w:rFonts w:ascii="Tahoma" w:hAnsi="Tahoma" w:cs="Tahoma"/>
-        </w:rPr>
-        <w:t xml:space="preserve"> Lee-Carroll, and Kelly Zhang</w:t>
-      </w:r>
+        <w:t>Daniel Mbo</w:t>
+      </w:r>
+      <w:r>
+        <w:rPr>
+          <w:rFonts w:ascii="Tahoma" w:hAnsi="Tahoma" w:cs="Tahoma"/>
+        </w:rPr>
+        <w:t>weni, Sabina Razak, Deijah Lee-Carroll &amp; Kelly Zhang</w:t>
+      </w:r>
+      <w:bookmarkStart w:id="0" w:name="_GoBack"/>
+      <w:bookmarkEnd w:id="0"/>
     </w:p>
     <w:p>
       <w:pPr>
         <w:rPr>
           <w:rFonts w:ascii="Tahoma" w:hAnsi="Tahoma" w:cs="Tahoma"/>
+          <w:b/>
         </w:rPr>
       </w:pPr>
     </w:p>
@@ -75,21 +56,7 @@
           <w:rFonts w:ascii="Tahoma" w:hAnsi="Tahoma" w:cs="Tahoma"/>
           <w:b/>
         </w:rPr>
-        <w:t xml:space="preserve">Idea </w:t>
-      </w:r>
-      <w:r>
-        <w:rPr>
-          <w:rFonts w:ascii="Tahoma" w:hAnsi="Tahoma" w:cs="Tahoma"/>
-          <w:b/>
-        </w:rPr>
-        <w:t>#</w:t>
-      </w:r>
-      <w:r>
-        <w:rPr>
-          <w:rFonts w:ascii="Tahoma" w:hAnsi="Tahoma" w:cs="Tahoma"/>
-          <w:b/>
-        </w:rPr>
-        <w:t>1:</w:t>
+        <w:t>Idea 1:</w:t>
       </w:r>
     </w:p>
     <w:p>
@@ -102,13 +69,13 @@
         <w:rPr>
           <w:rFonts w:ascii="Tahoma" w:hAnsi="Tahoma" w:cs="Tahoma"/>
         </w:rPr>
-        <w:t>We will be designing a web application that helps you locate nearby people with whom to play a spor</w:t>
-      </w:r>
-      <w:r>
-        <w:rPr>
-          <w:rFonts w:ascii="Tahoma" w:hAnsi="Tahoma" w:cs="Tahoma"/>
-        </w:rPr>
-        <w:t>t, such as catch, basketball, soccer. etc</w:t>
+        <w:t>We will be designing a web application that helps you locate nearby people with whom to play a sport</w:t>
+      </w:r>
+      <w:r>
+        <w:rPr>
+          <w:rFonts w:ascii="Tahoma" w:hAnsi="Tahoma" w:cs="Tahoma"/>
+        </w:rPr>
+        <w:t>, such as catch, basketball, soccer, etc</w:t>
       </w:r>
       <w:r>
         <w:rPr>
@@ -120,7 +87,31 @@
         <w:rPr>
           <w:rFonts w:ascii="Tahoma" w:hAnsi="Tahoma" w:cs="Tahoma"/>
         </w:rPr>
-        <w:t xml:space="preserve">Based on the user’s location, activity preferences, skill level, and schedule availability, the system would send notifications of nearby pick-up games. </w:t>
+        <w:t>Based</w:t>
+      </w:r>
+      <w:r>
+        <w:rPr>
+          <w:rFonts w:ascii="Tahoma" w:hAnsi="Tahoma" w:cs="Tahoma"/>
+        </w:rPr>
+        <w:t xml:space="preserve"> on the user’s location, </w:t>
+      </w:r>
+      <w:r>
+        <w:rPr>
+          <w:rFonts w:ascii="Tahoma" w:hAnsi="Tahoma" w:cs="Tahoma"/>
+        </w:rPr>
+        <w:t xml:space="preserve">activity preferences, </w:t>
+      </w:r>
+      <w:r>
+        <w:rPr>
+          <w:rFonts w:ascii="Tahoma" w:hAnsi="Tahoma" w:cs="Tahoma"/>
+        </w:rPr>
+        <w:t xml:space="preserve">skills, and </w:t>
+      </w:r>
+      <w:r>
+        <w:rPr>
+          <w:rFonts w:ascii="Tahoma" w:hAnsi="Tahoma" w:cs="Tahoma"/>
+        </w:rPr>
+        <w:t xml:space="preserve">schedule availability, the app would notify interested users in nearby pick-up games. </w:t>
       </w:r>
       <w:r>
         <w:rPr>
@@ -138,37 +129,25 @@
         <w:rPr>
           <w:rFonts w:ascii="Tahoma" w:hAnsi="Tahoma" w:cs="Tahoma"/>
         </w:rPr>
-        <w:t>as a form of thi</w:t>
-      </w:r>
-      <w:r>
-        <w:rPr>
-          <w:rFonts w:ascii="Tahoma" w:hAnsi="Tahoma" w:cs="Tahoma"/>
-        </w:rPr>
-        <w:t>rd party authentication. P</w:t>
-      </w:r>
-      <w:r>
-        <w:rPr>
-          <w:rFonts w:ascii="Tahoma" w:hAnsi="Tahoma" w:cs="Tahoma"/>
-        </w:rPr>
-        <w:t xml:space="preserve">rofile </w:t>
-      </w:r>
-      <w:r>
-        <w:rPr>
-          <w:rFonts w:ascii="Tahoma" w:hAnsi="Tahoma" w:cs="Tahoma"/>
-        </w:rPr>
-        <w:t xml:space="preserve">information and preferences </w:t>
-      </w:r>
-      <w:r>
-        <w:rPr>
-          <w:rFonts w:ascii="Tahoma" w:hAnsi="Tahoma" w:cs="Tahoma"/>
-        </w:rPr>
-        <w:t>would be store</w:t>
-      </w:r>
-      <w:r>
-        <w:rPr>
-          <w:rFonts w:ascii="Tahoma" w:hAnsi="Tahoma" w:cs="Tahoma"/>
-        </w:rPr>
-        <w:t>d in a database that we create. Users will be able to communicate through a messaging platform, created with the Slack API, and the formed group</w:t>
+        <w:t xml:space="preserve">as a form of third party authentication. Their profile </w:t>
+      </w:r>
+      <w:r>
+        <w:rPr>
+          <w:rFonts w:ascii="Tahoma" w:hAnsi="Tahoma" w:cs="Tahoma"/>
+        </w:rPr>
+        <w:t xml:space="preserve">information and selected preferences </w:t>
+      </w:r>
+      <w:r>
+        <w:rPr>
+          <w:rFonts w:ascii="Tahoma" w:hAnsi="Tahoma" w:cs="Tahoma"/>
+        </w:rPr>
+        <w:t>would be stored in a database that we create</w:t>
+      </w:r>
+      <w:r>
+        <w:rPr>
+          <w:rFonts w:ascii="Tahoma" w:hAnsi="Tahoma" w:cs="Tahoma"/>
+        </w:rPr>
+        <w:t>. Users will be able to communicate through a message platform based on the Slack API. The formed group</w:t>
       </w:r>
       <w:r>
         <w:rPr>
@@ -180,25 +159,25 @@
         <w:rPr>
           <w:rFonts w:ascii="Tahoma" w:hAnsi="Tahoma" w:cs="Tahoma"/>
         </w:rPr>
-        <w:t>goal of this</w:t>
-      </w:r>
-      <w:r>
-        <w:rPr>
-          <w:rFonts w:ascii="Tahoma" w:hAnsi="Tahoma" w:cs="Tahoma"/>
-        </w:rPr>
-        <w:t xml:space="preserve"> web app</w:t>
-      </w:r>
-      <w:r>
-        <w:rPr>
-          <w:rFonts w:ascii="Tahoma" w:hAnsi="Tahoma" w:cs="Tahoma"/>
-        </w:rPr>
-        <w:t>lication</w:t>
-      </w:r>
-      <w:r>
-        <w:rPr>
-          <w:rFonts w:ascii="Tahoma" w:hAnsi="Tahoma" w:cs="Tahoma"/>
-        </w:rPr>
-        <w:t xml:space="preserve"> is to gather people for a spontaneous game of pick up.</w:t>
+        <w:t xml:space="preserve">goal </w:t>
+      </w:r>
+      <w:r>
+        <w:rPr>
+          <w:rFonts w:ascii="Tahoma" w:hAnsi="Tahoma" w:cs="Tahoma"/>
+        </w:rPr>
+        <w:t>of this web app is to gather people</w:t>
+      </w:r>
+      <w:r>
+        <w:rPr>
+          <w:rFonts w:ascii="Tahoma" w:hAnsi="Tahoma" w:cs="Tahoma"/>
+        </w:rPr>
+        <w:t xml:space="preserve"> for a spontaneous game of pick-</w:t>
+      </w:r>
+      <w:r>
+        <w:rPr>
+          <w:rFonts w:ascii="Tahoma" w:hAnsi="Tahoma" w:cs="Tahoma"/>
+        </w:rPr>
+        <w:t>up.</w:t>
       </w:r>
     </w:p>
     <w:p>
@@ -220,21 +199,7 @@
           <w:rFonts w:ascii="Tahoma" w:hAnsi="Tahoma" w:cs="Tahoma"/>
           <w:b/>
         </w:rPr>
-        <w:t xml:space="preserve">Idea </w:t>
-      </w:r>
-      <w:r>
-        <w:rPr>
-          <w:rFonts w:ascii="Tahoma" w:hAnsi="Tahoma" w:cs="Tahoma"/>
-          <w:b/>
-        </w:rPr>
-        <w:t>#</w:t>
-      </w:r>
-      <w:r>
-        <w:rPr>
-          <w:rFonts w:ascii="Tahoma" w:hAnsi="Tahoma" w:cs="Tahoma"/>
-          <w:b/>
-        </w:rPr>
-        <w:t>2:</w:t>
+        <w:t>Idea 2:</w:t>
       </w:r>
     </w:p>
     <w:p>
@@ -253,37 +218,25 @@
         <w:rPr>
           <w:rFonts w:ascii="Tahoma" w:hAnsi="Tahoma" w:cs="Tahoma"/>
         </w:rPr>
-        <w:t xml:space="preserve"> your current mood, location, and</w:t>
-      </w:r>
-      <w:r>
-        <w:rPr>
-          <w:rFonts w:ascii="Tahoma" w:hAnsi="Tahoma" w:cs="Tahoma"/>
-        </w:rPr>
-        <w:t>/</w:t>
-      </w:r>
-      <w:r>
-        <w:rPr>
-          <w:rFonts w:ascii="Tahoma" w:hAnsi="Tahoma" w:cs="Tahoma"/>
-        </w:rPr>
-        <w:t>or</w:t>
-      </w:r>
-      <w:r>
-        <w:rPr>
-          <w:rFonts w:ascii="Tahoma" w:hAnsi="Tahoma" w:cs="Tahoma"/>
-        </w:rPr>
-        <w:t xml:space="preserve"> weather. The user logs</w:t>
-      </w:r>
-      <w:r>
-        <w:rPr>
-          <w:rFonts w:ascii="Tahoma" w:hAnsi="Tahoma" w:cs="Tahoma"/>
-        </w:rPr>
-        <w:t xml:space="preserve"> on using Facebook </w:t>
-      </w:r>
-      <w:r>
-        <w:rPr>
-          <w:rFonts w:ascii="Tahoma" w:hAnsi="Tahoma" w:cs="Tahoma"/>
-        </w:rPr>
-        <w:t>or Gmail as a third-party authentication. The database that is constructed would store the user’s profile</w:t>
+        <w:t xml:space="preserve"> your current mood, location, and/or</w:t>
+      </w:r>
+      <w:r>
+        <w:rPr>
+          <w:rFonts w:ascii="Tahoma" w:hAnsi="Tahoma" w:cs="Tahoma"/>
+        </w:rPr>
+        <w:t xml:space="preserve"> weather. The user logs on using Facebook, or Gmail as a third-party authentication. The</w:t>
+      </w:r>
+      <w:r>
+        <w:rPr>
+          <w:rFonts w:ascii="Tahoma" w:hAnsi="Tahoma" w:cs="Tahoma"/>
+        </w:rPr>
+        <w:t xml:space="preserve"> constructed</w:t>
+      </w:r>
+      <w:r>
+        <w:rPr>
+          <w:rFonts w:ascii="Tahoma" w:hAnsi="Tahoma" w:cs="Tahoma"/>
+        </w:rPr>
+        <w:t xml:space="preserve"> database would store the user’s profile</w:t>
       </w:r>
       <w:r>
         <w:rPr>
@@ -295,19 +248,31 @@
         <w:rPr>
           <w:rFonts w:ascii="Tahoma" w:hAnsi="Tahoma" w:cs="Tahoma"/>
         </w:rPr>
-        <w:t>, as well as past playlists put together, with the name of the songs chosen for that specific day</w:t>
-      </w:r>
-      <w:r>
-        <w:rPr>
-          <w:rFonts w:ascii="Tahoma" w:hAnsi="Tahoma" w:cs="Tahoma"/>
-        </w:rPr>
-        <w:t xml:space="preserve"> to create a history. </w:t>
-      </w:r>
-      <w:r>
-        <w:rPr>
-          <w:rFonts w:ascii="Tahoma" w:hAnsi="Tahoma" w:cs="Tahoma"/>
-        </w:rPr>
-        <w:t>Once logged in, user enters their mood, and that accompanied with the weather and location</w:t>
+        <w:t>, as well as past playlists put together</w:t>
+      </w:r>
+      <w:r>
+        <w:rPr>
+          <w:rFonts w:ascii="Tahoma" w:hAnsi="Tahoma" w:cs="Tahoma"/>
+        </w:rPr>
+        <w:t xml:space="preserve"> to form a history</w:t>
+      </w:r>
+      <w:r>
+        <w:rPr>
+          <w:rFonts w:ascii="Tahoma" w:hAnsi="Tahoma" w:cs="Tahoma"/>
+        </w:rPr>
+        <w:t>, with the name of the songs chosen for that specific day. Once logged in, user</w:t>
+      </w:r>
+      <w:r>
+        <w:rPr>
+          <w:rFonts w:ascii="Tahoma" w:hAnsi="Tahoma" w:cs="Tahoma"/>
+        </w:rPr>
+        <w:t>s enter</w:t>
+      </w:r>
+      <w:r>
+        <w:rPr>
+          <w:rFonts w:ascii="Tahoma" w:hAnsi="Tahoma" w:cs="Tahoma"/>
+        </w:rPr>
+        <w:t xml:space="preserve"> their mood, and that accompanied with the weather and location</w:t>
       </w:r>
       <w:r>
         <w:rPr>
@@ -337,34 +302,62 @@
         <w:rPr>
           <w:rFonts w:ascii="Tahoma" w:hAnsi="Tahoma" w:cs="Tahoma"/>
         </w:rPr>
-        <w:t xml:space="preserve"> Spotify to build the playlist for that user. The APIs we would use for this are Yahoo</w:t>
-      </w:r>
-      <w:r>
-        <w:rPr>
-          <w:rFonts w:ascii="Tahoma" w:hAnsi="Tahoma" w:cs="Tahoma"/>
-        </w:rPr>
-        <w:t>!</w:t>
-      </w:r>
-      <w:r>
-        <w:rPr>
-          <w:rFonts w:ascii="Tahoma" w:hAnsi="Tahoma" w:cs="Tahoma"/>
-        </w:rPr>
-        <w:t xml:space="preserve"> Weat</w:t>
-      </w:r>
-      <w:r>
-        <w:rPr>
-          <w:rFonts w:ascii="Tahoma" w:hAnsi="Tahoma" w:cs="Tahoma"/>
-        </w:rPr>
-        <w:t>her, Spotify, and Google Cloud N</w:t>
-      </w:r>
-      <w:r>
-        <w:rPr>
-          <w:rFonts w:ascii="Tahoma" w:hAnsi="Tahoma" w:cs="Tahoma"/>
-        </w:rPr>
-        <w:t>atural (for sentiment analysis). Google Cloud Natural would be used to analyze text messages and predict the user’s mood if desired</w:t>
-      </w:r>
-      <w:bookmarkStart w:id="0" w:name="_GoBack"/>
-      <w:bookmarkEnd w:id="0"/>
+        <w:t xml:space="preserve"> Spotify to build </w:t>
+      </w:r>
+      <w:r>
+        <w:rPr>
+          <w:rFonts w:ascii="Tahoma" w:hAnsi="Tahoma" w:cs="Tahoma"/>
+        </w:rPr>
+        <w:t>a playlist</w:t>
+      </w:r>
+      <w:r>
+        <w:rPr>
+          <w:rFonts w:ascii="Tahoma" w:hAnsi="Tahoma" w:cs="Tahoma"/>
+        </w:rPr>
+        <w:t xml:space="preserve">. The APIs </w:t>
+      </w:r>
+      <w:r>
+        <w:rPr>
+          <w:rFonts w:ascii="Tahoma" w:hAnsi="Tahoma" w:cs="Tahoma"/>
+        </w:rPr>
+        <w:t xml:space="preserve">we would use for this are Yahoo! </w:t>
+      </w:r>
+      <w:r>
+        <w:rPr>
+          <w:rFonts w:ascii="Tahoma" w:hAnsi="Tahoma" w:cs="Tahoma"/>
+        </w:rPr>
+        <w:t>Weat</w:t>
+      </w:r>
+      <w:r>
+        <w:rPr>
+          <w:rFonts w:ascii="Tahoma" w:hAnsi="Tahoma" w:cs="Tahoma"/>
+        </w:rPr>
+        <w:t xml:space="preserve">her, Spotify, and Google Cloud Natural. </w:t>
+      </w:r>
+      <w:r>
+        <w:rPr>
+          <w:rFonts w:ascii="Tahoma" w:hAnsi="Tahoma" w:cs="Tahoma"/>
+        </w:rPr>
+        <w:t>Google Cloud Natural would be used to analyze text messages and predict the user’s mood</w:t>
+      </w:r>
+      <w:r>
+        <w:rPr>
+          <w:rFonts w:ascii="Tahoma" w:hAnsi="Tahoma" w:cs="Tahoma"/>
+        </w:rPr>
+        <w:t>,</w:t>
+      </w:r>
+      <w:r>
+        <w:rPr>
+          <w:rFonts w:ascii="Tahoma" w:hAnsi="Tahoma" w:cs="Tahoma"/>
+        </w:rPr>
+        <w:t xml:space="preserve"> if desired</w:t>
+      </w:r>
+      <w:r>
+        <w:rPr>
+          <w:rFonts w:ascii="Tahoma" w:hAnsi="Tahoma" w:cs="Tahoma"/>
+        </w:rPr>
+        <w:t>, through sentiment analysis</w:t>
+      </w:r>
       <w:r>
         <w:rPr>
           <w:rFonts w:ascii="Tahoma" w:hAnsi="Tahoma" w:cs="Tahoma"/>

</xml_diff>